<commit_message>
Add incident report use case diagram
</commit_message>
<xml_diff>
--- a/SRS-RideXpress.docx
+++ b/SRS-RideXpress.docx
@@ -1,6 +1,6 @@
 
 <file path=word/document.xml><?xml version="1.0" encoding="utf-8"?>
-<w:document xmlns:wpc="http://schemas.microsoft.com/office/word/2010/wordprocessingCanvas" xmlns:cx="http://schemas.microsoft.com/office/drawing/2014/chartex" xmlns:cx1="http://schemas.microsoft.com/office/drawing/2015/9/8/chartex" xmlns:cx2="http://schemas.microsoft.com/office/drawing/2015/10/21/chartex" xmlns:mc="http://schemas.openxmlformats.org/markup-compatibility/2006" xmlns:o="urn:schemas-microsoft-com:office:office" xmlns:r="http://schemas.openxmlformats.org/officeDocument/2006/relationships" xmlns:m="http://schemas.openxmlformats.org/officeDocument/2006/math" xmlns:v="urn:schemas-microsoft-com:vml" xmlns:wp14="http://schemas.microsoft.com/office/word/2010/wordprocessingDrawing" xmlns:wp="http://schemas.openxmlformats.org/drawingml/2006/wordprocessingDrawing" xmlns:w10="urn:schemas-microsoft-com:office:word" xmlns:w="http://schemas.openxmlformats.org/wordprocessingml/2006/main" xmlns:w14="http://schemas.microsoft.com/office/word/2010/wordml" xmlns:w15="http://schemas.microsoft.com/office/word/2012/wordml" xmlns:w16se="http://schemas.microsoft.com/office/word/2015/wordml/symex" xmlns:wpg="http://schemas.microsoft.com/office/word/2010/wordprocessingGroup" xmlns:wpi="http://schemas.microsoft.com/office/word/2010/wordprocessingInk" xmlns:wne="http://schemas.microsoft.com/office/word/2006/wordml" xmlns:wps="http://schemas.microsoft.com/office/word/2010/wordprocessingShape" mc:Ignorable="w14 w15 w16se wp14">
+<w:document xmlns:ve="http://schemas.openxmlformats.org/markup-compatibility/2006" xmlns:o="urn:schemas-microsoft-com:office:office" xmlns:r="http://schemas.openxmlformats.org/officeDocument/2006/relationships" xmlns:m="http://schemas.openxmlformats.org/officeDocument/2006/math" xmlns:v="urn:schemas-microsoft-com:vml" xmlns:wp="http://schemas.openxmlformats.org/drawingml/2006/wordprocessingDrawing" xmlns:w10="urn:schemas-microsoft-com:office:word" xmlns:w="http://schemas.openxmlformats.org/wordprocessingml/2006/main" xmlns:wne="http://schemas.microsoft.com/office/word/2006/wordml">
   <w:background w:color="FFFFFF"/>
   <w:body>
     <w:p>
@@ -39,7 +39,15 @@
         <w:pStyle w:val="NormalWeb"/>
       </w:pPr>
       <w:r>
-        <w:t>The Incident Management Software System is a software platform giving RideXpress employees the ability to add and edit the Car Inventory available and also the ability to create new incident reports for each car available in the inventory. The Incident Management Software System gives the internal employees the ability to keep track of the whole inventory in an easy platform.</w:t>
+        <w:t xml:space="preserve">The Incident Management Software System is a software platform giving </w:t>
+      </w:r>
+      <w:proofErr w:type="spellStart"/>
+      <w:r>
+        <w:t>RideXpress</w:t>
+      </w:r>
+      <w:proofErr w:type="spellEnd"/>
+      <w:r>
+        <w:t xml:space="preserve"> employees the ability to add and edit the Car Inventory available and also the ability to create new incident reports for each car available in the inventory. The Incident Management Software System gives the internal employees the ability to keep track of the whole inventory in an easy platform.</w:t>
       </w:r>
     </w:p>
     <w:p>
@@ -386,6 +394,7 @@
       <w:r>
         <w:rPr>
           <w:noProof/>
+          <w:lang w:eastAsia="en-US"/>
         </w:rPr>
         <w:drawing>
           <wp:inline distT="0" distB="0" distL="0" distR="0">
@@ -405,10 +414,10 @@
                     </pic:cNvPicPr>
                   </pic:nvPicPr>
                   <pic:blipFill>
-                    <a:blip r:embed="rId5">
+                    <a:blip r:embed="rId5" cstate="print">
                       <a:extLst>
                         <a:ext uri="{28A0092B-C50C-407E-A947-70E740481C1C}">
-                          <a14:useLocalDpi xmlns:a14="http://schemas.microsoft.com/office/drawing/2010/main" val="0"/>
+                          <a14:useLocalDpi xmlns:a14="http://schemas.microsoft.com/office/drawing/2010/main" xmlns:wps="http://schemas.microsoft.com/office/word/2010/wordprocessingShape" xmlns:wpi="http://schemas.microsoft.com/office/word/2010/wordprocessingInk" xmlns:wpg="http://schemas.microsoft.com/office/word/2010/wordprocessingGroup" xmlns:w16se="http://schemas.microsoft.com/office/word/2015/wordml/symex" xmlns:w15="http://schemas.microsoft.com/office/word/2012/wordml" xmlns:w14="http://schemas.microsoft.com/office/word/2010/wordml" xmlns:w="http://schemas.openxmlformats.org/wordprocessingml/2006/main" xmlns:w10="urn:schemas-microsoft-com:office:word" xmlns:wp14="http://schemas.microsoft.com/office/word/2010/wordprocessingDrawing" xmlns:v="urn:schemas-microsoft-com:vml" xmlns:o="urn:schemas-microsoft-com:office:office" xmlns:mc="http://schemas.openxmlformats.org/markup-compatibility/2006" xmlns:cx2="http://schemas.microsoft.com/office/drawing/2015/10/21/chartex" xmlns:cx1="http://schemas.microsoft.com/office/drawing/2015/9/8/chartex" xmlns:cx="http://schemas.microsoft.com/office/drawing/2014/chartex" xmlns:wpc="http://schemas.microsoft.com/office/word/2010/wordprocessingCanvas" xmlns="" val="0"/>
                         </a:ext>
                       </a:extLst>
                     </a:blip>
@@ -441,6 +450,62 @@
       <w:pPr>
         <w:pStyle w:val="NormalWeb"/>
       </w:pPr>
+      <w:r>
+        <w:rPr>
+          <w:noProof/>
+          <w:lang w:eastAsia="en-US"/>
+        </w:rPr>
+        <w:drawing>
+          <wp:inline distT="0" distB="0" distL="0" distR="0">
+            <wp:extent cx="4867275" cy="2200275"/>
+            <wp:effectExtent l="19050" t="0" r="9525" b="0"/>
+            <wp:docPr id="14" name="Picture 14" descr="C:\Users\jrliv\AppData\Local\Temp\Use Case Diagram.jpg"/>
+            <wp:cNvGraphicFramePr>
+              <a:graphicFrameLocks xmlns:a="http://schemas.openxmlformats.org/drawingml/2006/main" noChangeAspect="1"/>
+            </wp:cNvGraphicFramePr>
+            <a:graphic xmlns:a="http://schemas.openxmlformats.org/drawingml/2006/main">
+              <a:graphicData uri="http://schemas.openxmlformats.org/drawingml/2006/picture">
+                <pic:pic xmlns:pic="http://schemas.openxmlformats.org/drawingml/2006/picture">
+                  <pic:nvPicPr>
+                    <pic:cNvPr id="0" name="Picture 14" descr="C:\Users\jrliv\AppData\Local\Temp\Use Case Diagram.jpg"/>
+                    <pic:cNvPicPr>
+                      <a:picLocks noChangeAspect="1" noChangeArrowheads="1"/>
+                    </pic:cNvPicPr>
+                  </pic:nvPicPr>
+                  <pic:blipFill>
+                    <a:blip r:embed="rId6" cstate="print"/>
+                    <a:srcRect/>
+                    <a:stretch>
+                      <a:fillRect/>
+                    </a:stretch>
+                  </pic:blipFill>
+                  <pic:spPr bwMode="auto">
+                    <a:xfrm>
+                      <a:off x="0" y="0"/>
+                      <a:ext cx="4867275" cy="2200275"/>
+                    </a:xfrm>
+                    <a:prstGeom prst="rect">
+                      <a:avLst/>
+                    </a:prstGeom>
+                    <a:noFill/>
+                    <a:ln w="9525">
+                      <a:noFill/>
+                      <a:miter lim="800000"/>
+                      <a:headEnd/>
+                      <a:tailEnd/>
+                    </a:ln>
+                  </pic:spPr>
+                </pic:pic>
+              </a:graphicData>
+            </a:graphic>
+          </wp:inline>
+        </w:drawing>
+      </w:r>
+    </w:p>
+    <w:p>
+      <w:pPr>
+        <w:pStyle w:val="NormalWeb"/>
+      </w:pPr>
     </w:p>
     <w:p>
       <w:pPr>
@@ -508,7 +573,11 @@
         <w:t>BR4: Ability to Add an Incident Report:</w:t>
       </w:r>
       <w:r>
-        <w:t> After the User provides the required fields, the page should return to the Incident Report listing to view the added Incident Report; Each Incident Report should contain the Date of the Incident, Name, Description, and the Car that the Report is tied to.</w:t>
+        <w:t xml:space="preserve"> After the User provides the required fields, the page should return to the Incident Report listing to view the added Incident Report; Each Incident </w:t>
+      </w:r>
+      <w:r>
+        <w:lastRenderedPageBreak/>
+        <w:t>Report should contain the Date of the Incident, Name, Description, and the Car that the Report is tied to.</w:t>
       </w:r>
     </w:p>
     <w:p>
@@ -592,7 +661,6 @@
         <w:rPr>
           <w:rStyle w:val="Strong"/>
         </w:rPr>
-        <w:lastRenderedPageBreak/>
         <w:t>F</w:t>
       </w:r>
       <w:r>
@@ -622,6 +690,9 @@
     <w:p>
       <w:pPr>
         <w:pStyle w:val="NormalWeb"/>
+        <w:rPr>
+          <w:rStyle w:val="Strong"/>
+        </w:rPr>
       </w:pPr>
       <w:r>
         <w:rPr>
@@ -635,6 +706,51 @@
         </w:rPr>
         <w:t>R4: All Fields in the Edit Incident Report form are required</w:t>
       </w:r>
+    </w:p>
+    <w:p>
+      <w:pPr>
+        <w:pStyle w:val="NormalWeb"/>
+        <w:rPr>
+          <w:rStyle w:val="Strong"/>
+        </w:rPr>
+      </w:pPr>
+    </w:p>
+    <w:p>
+      <w:pPr>
+        <w:pStyle w:val="NormalWeb"/>
+        <w:rPr>
+          <w:rStyle w:val="Strong"/>
+        </w:rPr>
+      </w:pPr>
+    </w:p>
+    <w:p>
+      <w:pPr>
+        <w:pStyle w:val="NormalWeb"/>
+        <w:rPr>
+          <w:rStyle w:val="Strong"/>
+        </w:rPr>
+      </w:pPr>
+    </w:p>
+    <w:p>
+      <w:pPr>
+        <w:pStyle w:val="NormalWeb"/>
+        <w:rPr>
+          <w:rStyle w:val="Strong"/>
+        </w:rPr>
+      </w:pPr>
+    </w:p>
+    <w:p>
+      <w:pPr>
+        <w:pStyle w:val="NormalWeb"/>
+        <w:rPr>
+          <w:rStyle w:val="Strong"/>
+        </w:rPr>
+      </w:pPr>
+    </w:p>
+    <w:p>
+      <w:pPr>
+        <w:pStyle w:val="NormalWeb"/>
+      </w:pPr>
     </w:p>
     <w:p>
       <w:pPr>
@@ -653,8 +769,8 @@
 </file>
 
 <file path=word/numbering.xml><?xml version="1.0" encoding="utf-8"?>
-<w:numbering xmlns:wpc="http://schemas.microsoft.com/office/word/2010/wordprocessingCanvas" xmlns:cx="http://schemas.microsoft.com/office/drawing/2014/chartex" xmlns:cx1="http://schemas.microsoft.com/office/drawing/2015/9/8/chartex" xmlns:cx2="http://schemas.microsoft.com/office/drawing/2015/10/21/chartex" xmlns:mc="http://schemas.openxmlformats.org/markup-compatibility/2006" xmlns:o="urn:schemas-microsoft-com:office:office" xmlns:r="http://schemas.openxmlformats.org/officeDocument/2006/relationships" xmlns:m="http://schemas.openxmlformats.org/officeDocument/2006/math" xmlns:v="urn:schemas-microsoft-com:vml" xmlns:wp14="http://schemas.microsoft.com/office/word/2010/wordprocessingDrawing" xmlns:wp="http://schemas.openxmlformats.org/drawingml/2006/wordprocessingDrawing" xmlns:w10="urn:schemas-microsoft-com:office:word" xmlns:w="http://schemas.openxmlformats.org/wordprocessingml/2006/main" xmlns:w14="http://schemas.microsoft.com/office/word/2010/wordml" xmlns:w15="http://schemas.microsoft.com/office/word/2012/wordml" xmlns:w16se="http://schemas.microsoft.com/office/word/2015/wordml/symex" xmlns:wpg="http://schemas.microsoft.com/office/word/2010/wordprocessingGroup" xmlns:wpi="http://schemas.microsoft.com/office/word/2010/wordprocessingInk" xmlns:wne="http://schemas.microsoft.com/office/word/2006/wordml" xmlns:wps="http://schemas.microsoft.com/office/word/2010/wordprocessingShape" mc:Ignorable="w14 w15 w16se wp14">
-  <w:abstractNum w:abstractNumId="0" w15:restartNumberingAfterBreak="0">
+<w:numbering xmlns:ve="http://schemas.openxmlformats.org/markup-compatibility/2006" xmlns:o="urn:schemas-microsoft-com:office:office" xmlns:r="http://schemas.openxmlformats.org/officeDocument/2006/relationships" xmlns:m="http://schemas.openxmlformats.org/officeDocument/2006/math" xmlns:v="urn:schemas-microsoft-com:vml" xmlns:wp="http://schemas.openxmlformats.org/drawingml/2006/wordprocessingDrawing" xmlns:w10="urn:schemas-microsoft-com:office:word" xmlns:w="http://schemas.openxmlformats.org/wordprocessingml/2006/main" xmlns:wne="http://schemas.microsoft.com/office/word/2006/wordml">
+  <w:abstractNum w:abstractNumId="0">
     <w:nsid w:val="15D40A62"/>
     <w:multiLevelType w:val="hybridMultilevel"/>
     <w:tmpl w:val="265877A6"/>
@@ -740,7 +856,7 @@
       </w:pPr>
     </w:lvl>
   </w:abstractNum>
-  <w:abstractNum w:abstractNumId="1" w15:restartNumberingAfterBreak="0">
+  <w:abstractNum w:abstractNumId="1">
     <w:nsid w:val="3ADF422C"/>
     <w:multiLevelType w:val="multilevel"/>
     <w:tmpl w:val="F7505796"/>
@@ -855,7 +971,7 @@
       </w:rPr>
     </w:lvl>
   </w:abstractNum>
-  <w:abstractNum w:abstractNumId="2" w15:restartNumberingAfterBreak="0">
+  <w:abstractNum w:abstractNumId="2">
     <w:nsid w:val="54E4667A"/>
     <w:multiLevelType w:val="multilevel"/>
     <w:tmpl w:val="26CCA52E"/>
@@ -968,7 +1084,7 @@
       </w:rPr>
     </w:lvl>
   </w:abstractNum>
-  <w:abstractNum w:abstractNumId="3" w15:restartNumberingAfterBreak="0">
+  <w:abstractNum w:abstractNumId="3">
     <w:nsid w:val="5E507BB4"/>
     <w:multiLevelType w:val="multilevel"/>
     <w:tmpl w:val="E67E1E3C"/>
@@ -1097,7 +1213,7 @@
 </file>
 
 <file path=word/styles.xml><?xml version="1.0" encoding="utf-8"?>
-<w:styles xmlns:mc="http://schemas.openxmlformats.org/markup-compatibility/2006" xmlns:r="http://schemas.openxmlformats.org/officeDocument/2006/relationships" xmlns:w="http://schemas.openxmlformats.org/wordprocessingml/2006/main" xmlns:w14="http://schemas.microsoft.com/office/word/2010/wordml" xmlns:w15="http://schemas.microsoft.com/office/word/2012/wordml" xmlns:w16se="http://schemas.microsoft.com/office/word/2015/wordml/symex" mc:Ignorable="w14 w15 w16se">
+<w:styles xmlns:r="http://schemas.openxmlformats.org/officeDocument/2006/relationships" xmlns:w="http://schemas.openxmlformats.org/wordprocessingml/2006/main">
   <w:docDefaults>
     <w:rPrDefault>
       <w:rPr>
@@ -1114,387 +1230,154 @@
       </w:pPr>
     </w:pPrDefault>
   </w:docDefaults>
-  <w:latentStyles w:defLockedState="0" w:defUIPriority="99" w:defSemiHidden="0" w:defUnhideWhenUsed="0" w:defQFormat="0" w:count="372">
-    <w:lsdException w:name="Normal" w:uiPriority="0" w:qFormat="1"/>
-    <w:lsdException w:name="heading 1" w:uiPriority="9" w:qFormat="1"/>
-    <w:lsdException w:name="heading 2" w:semiHidden="1" w:uiPriority="9" w:unhideWhenUsed="1" w:qFormat="1"/>
-    <w:lsdException w:name="heading 3" w:semiHidden="1" w:uiPriority="9" w:unhideWhenUsed="1" w:qFormat="1"/>
-    <w:lsdException w:name="heading 4" w:semiHidden="1" w:uiPriority="9" w:unhideWhenUsed="1" w:qFormat="1"/>
-    <w:lsdException w:name="heading 5" w:semiHidden="1" w:uiPriority="9" w:unhideWhenUsed="1" w:qFormat="1"/>
-    <w:lsdException w:name="heading 6" w:semiHidden="1" w:uiPriority="9" w:unhideWhenUsed="1" w:qFormat="1"/>
-    <w:lsdException w:name="heading 7" w:semiHidden="1" w:uiPriority="9" w:unhideWhenUsed="1" w:qFormat="1"/>
-    <w:lsdException w:name="heading 8" w:semiHidden="1" w:uiPriority="9" w:unhideWhenUsed="1" w:qFormat="1"/>
-    <w:lsdException w:name="heading 9" w:semiHidden="1" w:uiPriority="9" w:unhideWhenUsed="1" w:qFormat="1"/>
-    <w:lsdException w:name="index 1" w:semiHidden="1" w:unhideWhenUsed="1"/>
-    <w:lsdException w:name="index 2" w:semiHidden="1" w:unhideWhenUsed="1"/>
-    <w:lsdException w:name="index 3" w:semiHidden="1" w:unhideWhenUsed="1"/>
-    <w:lsdException w:name="index 4" w:semiHidden="1" w:unhideWhenUsed="1"/>
-    <w:lsdException w:name="index 5" w:semiHidden="1" w:unhideWhenUsed="1"/>
-    <w:lsdException w:name="index 6" w:semiHidden="1" w:unhideWhenUsed="1"/>
-    <w:lsdException w:name="index 7" w:semiHidden="1" w:unhideWhenUsed="1"/>
-    <w:lsdException w:name="index 8" w:semiHidden="1" w:unhideWhenUsed="1"/>
-    <w:lsdException w:name="index 9" w:semiHidden="1" w:unhideWhenUsed="1"/>
-    <w:lsdException w:name="toc 1" w:semiHidden="1" w:uiPriority="39" w:unhideWhenUsed="1"/>
-    <w:lsdException w:name="toc 2" w:semiHidden="1" w:uiPriority="39" w:unhideWhenUsed="1"/>
-    <w:lsdException w:name="toc 3" w:semiHidden="1" w:uiPriority="39" w:unhideWhenUsed="1"/>
-    <w:lsdException w:name="toc 4" w:semiHidden="1" w:uiPriority="39" w:unhideWhenUsed="1"/>
-    <w:lsdException w:name="toc 5" w:semiHidden="1" w:uiPriority="39" w:unhideWhenUsed="1"/>
-    <w:lsdException w:name="toc 6" w:semiHidden="1" w:uiPriority="39" w:unhideWhenUsed="1"/>
-    <w:lsdException w:name="toc 7" w:semiHidden="1" w:uiPriority="39" w:unhideWhenUsed="1"/>
-    <w:lsdException w:name="toc 8" w:semiHidden="1" w:uiPriority="39" w:unhideWhenUsed="1"/>
-    <w:lsdException w:name="toc 9" w:semiHidden="1" w:uiPriority="39" w:unhideWhenUsed="1"/>
-    <w:lsdException w:name="Normal Indent" w:semiHidden="1" w:unhideWhenUsed="1"/>
-    <w:lsdException w:name="footnote text" w:semiHidden="1" w:unhideWhenUsed="1"/>
-    <w:lsdException w:name="annotation text" w:semiHidden="1" w:unhideWhenUsed="1"/>
-    <w:lsdException w:name="header" w:semiHidden="1" w:unhideWhenUsed="1"/>
-    <w:lsdException w:name="footer" w:semiHidden="1" w:unhideWhenUsed="1"/>
-    <w:lsdException w:name="index heading" w:semiHidden="1" w:unhideWhenUsed="1"/>
-    <w:lsdException w:name="caption" w:semiHidden="1" w:uiPriority="35" w:unhideWhenUsed="1" w:qFormat="1"/>
-    <w:lsdException w:name="table of figures" w:semiHidden="1" w:unhideWhenUsed="1"/>
-    <w:lsdException w:name="envelope address" w:semiHidden="1" w:unhideWhenUsed="1"/>
-    <w:lsdException w:name="envelope return" w:semiHidden="1" w:unhideWhenUsed="1"/>
-    <w:lsdException w:name="footnote reference" w:semiHidden="1" w:unhideWhenUsed="1"/>
-    <w:lsdException w:name="annotation reference" w:semiHidden="1" w:unhideWhenUsed="1"/>
-    <w:lsdException w:name="line number" w:semiHidden="1" w:unhideWhenUsed="1"/>
-    <w:lsdException w:name="page number" w:semiHidden="1" w:unhideWhenUsed="1"/>
-    <w:lsdException w:name="endnote reference" w:semiHidden="1" w:unhideWhenUsed="1"/>
-    <w:lsdException w:name="endnote text" w:semiHidden="1" w:unhideWhenUsed="1"/>
-    <w:lsdException w:name="table of authorities" w:semiHidden="1" w:unhideWhenUsed="1"/>
-    <w:lsdException w:name="macro" w:semiHidden="1" w:unhideWhenUsed="1"/>
-    <w:lsdException w:name="toa heading" w:semiHidden="1" w:unhideWhenUsed="1"/>
-    <w:lsdException w:name="List" w:semiHidden="1" w:unhideWhenUsed="1"/>
-    <w:lsdException w:name="List Bullet" w:semiHidden="1" w:unhideWhenUsed="1"/>
-    <w:lsdException w:name="List Number" w:semiHidden="1" w:unhideWhenUsed="1"/>
-    <w:lsdException w:name="List 2" w:semiHidden="1" w:unhideWhenUsed="1"/>
-    <w:lsdException w:name="List 3" w:semiHidden="1" w:unhideWhenUsed="1"/>
-    <w:lsdException w:name="List 4" w:semiHidden="1" w:unhideWhenUsed="1"/>
-    <w:lsdException w:name="List 5" w:semiHidden="1" w:unhideWhenUsed="1"/>
-    <w:lsdException w:name="List Bullet 2" w:semiHidden="1" w:unhideWhenUsed="1"/>
-    <w:lsdException w:name="List Bullet 3" w:semiHidden="1" w:unhideWhenUsed="1"/>
-    <w:lsdException w:name="List Bullet 4" w:semiHidden="1" w:unhideWhenUsed="1"/>
-    <w:lsdException w:name="List Bullet 5" w:semiHidden="1" w:unhideWhenUsed="1"/>
-    <w:lsdException w:name="List Number 2" w:semiHidden="1" w:unhideWhenUsed="1"/>
-    <w:lsdException w:name="List Number 3" w:semiHidden="1" w:unhideWhenUsed="1"/>
-    <w:lsdException w:name="List Number 4" w:semiHidden="1" w:unhideWhenUsed="1"/>
-    <w:lsdException w:name="List Number 5" w:semiHidden="1" w:unhideWhenUsed="1"/>
-    <w:lsdException w:name="Title" w:uiPriority="10" w:qFormat="1"/>
-    <w:lsdException w:name="Closing" w:semiHidden="1" w:unhideWhenUsed="1"/>
-    <w:lsdException w:name="Signature" w:semiHidden="1" w:unhideWhenUsed="1"/>
-    <w:lsdException w:name="Default Paragraph Font" w:semiHidden="1" w:uiPriority="1" w:unhideWhenUsed="1"/>
-    <w:lsdException w:name="Body Text" w:semiHidden="1" w:unhideWhenUsed="1"/>
-    <w:lsdException w:name="Body Text Indent" w:semiHidden="1" w:unhideWhenUsed="1"/>
-    <w:lsdException w:name="List Continue" w:semiHidden="1" w:unhideWhenUsed="1"/>
-    <w:lsdException w:name="List Continue 2" w:semiHidden="1" w:unhideWhenUsed="1"/>
-    <w:lsdException w:name="List Continue 3" w:semiHidden="1" w:unhideWhenUsed="1"/>
-    <w:lsdException w:name="List Continue 4" w:semiHidden="1" w:unhideWhenUsed="1"/>
-    <w:lsdException w:name="List Continue 5" w:semiHidden="1" w:unhideWhenUsed="1"/>
-    <w:lsdException w:name="Message Header" w:semiHidden="1" w:unhideWhenUsed="1"/>
-    <w:lsdException w:name="Subtitle" w:uiPriority="11" w:qFormat="1"/>
-    <w:lsdException w:name="Salutation" w:semiHidden="1" w:unhideWhenUsed="1"/>
-    <w:lsdException w:name="Date" w:semiHidden="1" w:unhideWhenUsed="1"/>
-    <w:lsdException w:name="Body Text First Indent" w:semiHidden="1" w:unhideWhenUsed="1"/>
-    <w:lsdException w:name="Body Text First Indent 2" w:semiHidden="1" w:unhideWhenUsed="1"/>
-    <w:lsdException w:name="Note Heading" w:semiHidden="1" w:unhideWhenUsed="1"/>
-    <w:lsdException w:name="Body Text 2" w:semiHidden="1" w:unhideWhenUsed="1"/>
-    <w:lsdException w:name="Body Text 3" w:semiHidden="1" w:unhideWhenUsed="1"/>
-    <w:lsdException w:name="Body Text Indent 2" w:semiHidden="1" w:unhideWhenUsed="1"/>
-    <w:lsdException w:name="Body Text Indent 3" w:semiHidden="1" w:unhideWhenUsed="1"/>
-    <w:lsdException w:name="Block Text" w:semiHidden="1" w:unhideWhenUsed="1"/>
-    <w:lsdException w:name="Hyperlink" w:semiHidden="1" w:unhideWhenUsed="1"/>
-    <w:lsdException w:name="FollowedHyperlink" w:semiHidden="1" w:unhideWhenUsed="1"/>
-    <w:lsdException w:name="Strong" w:uiPriority="22" w:qFormat="1"/>
-    <w:lsdException w:name="Emphasis" w:uiPriority="20" w:qFormat="1"/>
-    <w:lsdException w:name="Document Map" w:semiHidden="1" w:unhideWhenUsed="1"/>
-    <w:lsdException w:name="Plain Text" w:semiHidden="1" w:unhideWhenUsed="1"/>
-    <w:lsdException w:name="E-mail Signature" w:semiHidden="1" w:unhideWhenUsed="1"/>
-    <w:lsdException w:name="HTML Top of Form" w:semiHidden="1" w:unhideWhenUsed="1"/>
-    <w:lsdException w:name="HTML Bottom of Form" w:semiHidden="1" w:unhideWhenUsed="1"/>
-    <w:lsdException w:name="Normal (Web)" w:semiHidden="1" w:unhideWhenUsed="1"/>
-    <w:lsdException w:name="HTML Acronym" w:semiHidden="1" w:unhideWhenUsed="1"/>
-    <w:lsdException w:name="HTML Address" w:semiHidden="1" w:unhideWhenUsed="1"/>
-    <w:lsdException w:name="HTML Cite" w:semiHidden="1" w:unhideWhenUsed="1"/>
-    <w:lsdException w:name="HTML Code" w:semiHidden="1" w:unhideWhenUsed="1"/>
-    <w:lsdException w:name="HTML Definition" w:semiHidden="1" w:unhideWhenUsed="1"/>
-    <w:lsdException w:name="HTML Keyboard" w:semiHidden="1" w:unhideWhenUsed="1"/>
-    <w:lsdException w:name="HTML Preformatted" w:semiHidden="1" w:unhideWhenUsed="1"/>
-    <w:lsdException w:name="HTML Sample" w:semiHidden="1" w:unhideWhenUsed="1"/>
-    <w:lsdException w:name="HTML Typewriter" w:semiHidden="1" w:unhideWhenUsed="1"/>
-    <w:lsdException w:name="HTML Variable" w:semiHidden="1" w:unhideWhenUsed="1"/>
-    <w:lsdException w:name="Normal Table" w:semiHidden="1" w:unhideWhenUsed="1"/>
-    <w:lsdException w:name="annotation subject" w:semiHidden="1" w:unhideWhenUsed="1"/>
-    <w:lsdException w:name="No List" w:semiHidden="1" w:unhideWhenUsed="1"/>
-    <w:lsdException w:name="Outline List 1" w:semiHidden="1" w:unhideWhenUsed="1"/>
-    <w:lsdException w:name="Outline List 2" w:semiHidden="1" w:unhideWhenUsed="1"/>
-    <w:lsdException w:name="Outline List 3" w:semiHidden="1" w:unhideWhenUsed="1"/>
-    <w:lsdException w:name="Table Simple 1" w:semiHidden="1" w:unhideWhenUsed="1"/>
-    <w:lsdException w:name="Table Simple 2" w:semiHidden="1" w:unhideWhenUsed="1"/>
-    <w:lsdException w:name="Table Simple 3" w:semiHidden="1" w:unhideWhenUsed="1"/>
-    <w:lsdException w:name="Table Classic 1" w:semiHidden="1" w:unhideWhenUsed="1"/>
-    <w:lsdException w:name="Table Classic 2" w:semiHidden="1" w:unhideWhenUsed="1"/>
-    <w:lsdException w:name="Table Classic 3" w:semiHidden="1" w:unhideWhenUsed="1"/>
-    <w:lsdException w:name="Table Classic 4" w:semiHidden="1" w:unhideWhenUsed="1"/>
-    <w:lsdException w:name="Table Colorful 1" w:semiHidden="1" w:unhideWhenUsed="1"/>
-    <w:lsdException w:name="Table Colorful 2" w:semiHidden="1" w:unhideWhenUsed="1"/>
-    <w:lsdException w:name="Table Colorful 3" w:semiHidden="1" w:unhideWhenUsed="1"/>
-    <w:lsdException w:name="Table Columns 1" w:semiHidden="1" w:unhideWhenUsed="1"/>
-    <w:lsdException w:name="Table Columns 2" w:semiHidden="1" w:unhideWhenUsed="1"/>
-    <w:lsdException w:name="Table Columns 3" w:semiHidden="1" w:unhideWhenUsed="1"/>
-    <w:lsdException w:name="Table Columns 4" w:semiHidden="1" w:unhideWhenUsed="1"/>
-    <w:lsdException w:name="Table Columns 5" w:semiHidden="1" w:unhideWhenUsed="1"/>
-    <w:lsdException w:name="Table Grid 1" w:semiHidden="1" w:unhideWhenUsed="1"/>
-    <w:lsdException w:name="Table Grid 2" w:semiHidden="1" w:unhideWhenUsed="1"/>
-    <w:lsdException w:name="Table Grid 3" w:semiHidden="1" w:unhideWhenUsed="1"/>
-    <w:lsdException w:name="Table Grid 4" w:semiHidden="1" w:unhideWhenUsed="1"/>
-    <w:lsdException w:name="Table Grid 5" w:semiHidden="1" w:unhideWhenUsed="1"/>
-    <w:lsdException w:name="Table Grid 6" w:semiHidden="1" w:unhideWhenUsed="1"/>
-    <w:lsdException w:name="Table Grid 7" w:semiHidden="1" w:unhideWhenUsed="1"/>
-    <w:lsdException w:name="Table Grid 8" w:semiHidden="1" w:unhideWhenUsed="1"/>
-    <w:lsdException w:name="Table List 1" w:semiHidden="1" w:unhideWhenUsed="1"/>
-    <w:lsdException w:name="Table List 2" w:semiHidden="1" w:unhideWhenUsed="1"/>
-    <w:lsdException w:name="Table List 3" w:semiHidden="1" w:unhideWhenUsed="1"/>
-    <w:lsdException w:name="Table List 4" w:semiHidden="1" w:unhideWhenUsed="1"/>
-    <w:lsdException w:name="Table List 5" w:semiHidden="1" w:unhideWhenUsed="1"/>
-    <w:lsdException w:name="Table List 6" w:semiHidden="1" w:unhideWhenUsed="1"/>
-    <w:lsdException w:name="Table List 7" w:semiHidden="1" w:unhideWhenUsed="1"/>
-    <w:lsdException w:name="Table List 8" w:semiHidden="1" w:unhideWhenUsed="1"/>
-    <w:lsdException w:name="Table 3D effects 1" w:semiHidden="1" w:unhideWhenUsed="1"/>
-    <w:lsdException w:name="Table 3D effects 2" w:semiHidden="1" w:unhideWhenUsed="1"/>
-    <w:lsdException w:name="Table 3D effects 3" w:semiHidden="1" w:unhideWhenUsed="1"/>
-    <w:lsdException w:name="Table Contemporary" w:semiHidden="1" w:unhideWhenUsed="1"/>
-    <w:lsdException w:name="Table Elegant" w:semiHidden="1" w:unhideWhenUsed="1"/>
-    <w:lsdException w:name="Table Professional" w:semiHidden="1" w:unhideWhenUsed="1"/>
-    <w:lsdException w:name="Table Subtle 1" w:semiHidden="1" w:unhideWhenUsed="1"/>
-    <w:lsdException w:name="Table Subtle 2" w:semiHidden="1" w:unhideWhenUsed="1"/>
-    <w:lsdException w:name="Table Web 1" w:semiHidden="1" w:unhideWhenUsed="1"/>
-    <w:lsdException w:name="Table Web 2" w:semiHidden="1" w:unhideWhenUsed="1"/>
-    <w:lsdException w:name="Table Web 3" w:semiHidden="1" w:unhideWhenUsed="1"/>
-    <w:lsdException w:name="Balloon Text" w:semiHidden="1" w:unhideWhenUsed="1"/>
-    <w:lsdException w:name="Table Grid" w:uiPriority="39"/>
-    <w:lsdException w:name="Table Theme" w:semiHidden="1" w:unhideWhenUsed="1"/>
-    <w:lsdException w:name="Placeholder Text" w:semiHidden="1"/>
-    <w:lsdException w:name="No Spacing" w:uiPriority="1" w:qFormat="1"/>
-    <w:lsdException w:name="Light Shading" w:uiPriority="60"/>
-    <w:lsdException w:name="Light List" w:uiPriority="61"/>
-    <w:lsdException w:name="Light Grid" w:uiPriority="62"/>
-    <w:lsdException w:name="Medium Shading 1" w:uiPriority="63"/>
-    <w:lsdException w:name="Medium Shading 2" w:uiPriority="64"/>
-    <w:lsdException w:name="Medium List 1" w:uiPriority="65"/>
-    <w:lsdException w:name="Medium List 2" w:uiPriority="66"/>
-    <w:lsdException w:name="Medium Grid 1" w:uiPriority="67"/>
-    <w:lsdException w:name="Medium Grid 2" w:uiPriority="68"/>
-    <w:lsdException w:name="Medium Grid 3" w:uiPriority="69"/>
-    <w:lsdException w:name="Dark List" w:uiPriority="70"/>
-    <w:lsdException w:name="Colorful Shading" w:uiPriority="71"/>
-    <w:lsdException w:name="Colorful List" w:uiPriority="72"/>
-    <w:lsdException w:name="Colorful Grid" w:uiPriority="73"/>
-    <w:lsdException w:name="Light Shading Accent 1" w:uiPriority="60"/>
-    <w:lsdException w:name="Light List Accent 1" w:uiPriority="61"/>
-    <w:lsdException w:name="Light Grid Accent 1" w:uiPriority="62"/>
-    <w:lsdException w:name="Medium Shading 1 Accent 1" w:uiPriority="63"/>
-    <w:lsdException w:name="Medium Shading 2 Accent 1" w:uiPriority="64"/>
-    <w:lsdException w:name="Medium List 1 Accent 1" w:uiPriority="65"/>
-    <w:lsdException w:name="Revision" w:semiHidden="1"/>
-    <w:lsdException w:name="List Paragraph" w:uiPriority="34" w:qFormat="1"/>
-    <w:lsdException w:name="Quote" w:uiPriority="29" w:qFormat="1"/>
-    <w:lsdException w:name="Intense Quote" w:uiPriority="30" w:qFormat="1"/>
-    <w:lsdException w:name="Medium List 2 Accent 1" w:uiPriority="66"/>
-    <w:lsdException w:name="Medium Grid 1 Accent 1" w:uiPriority="67"/>
-    <w:lsdException w:name="Medium Grid 2 Accent 1" w:uiPriority="68"/>
-    <w:lsdException w:name="Medium Grid 3 Accent 1" w:uiPriority="69"/>
-    <w:lsdException w:name="Dark List Accent 1" w:uiPriority="70"/>
-    <w:lsdException w:name="Colorful Shading Accent 1" w:uiPriority="71"/>
-    <w:lsdException w:name="Colorful List Accent 1" w:uiPriority="72"/>
-    <w:lsdException w:name="Colorful Grid Accent 1" w:uiPriority="73"/>
-    <w:lsdException w:name="Light Shading Accent 2" w:uiPriority="60"/>
-    <w:lsdException w:name="Light List Accent 2" w:uiPriority="61"/>
-    <w:lsdException w:name="Light Grid Accent 2" w:uiPriority="62"/>
-    <w:lsdException w:name="Medium Shading 1 Accent 2" w:uiPriority="63"/>
-    <w:lsdException w:name="Medium Shading 2 Accent 2" w:uiPriority="64"/>
-    <w:lsdException w:name="Medium List 1 Accent 2" w:uiPriority="65"/>
-    <w:lsdException w:name="Medium List 2 Accent 2" w:uiPriority="66"/>
-    <w:lsdException w:name="Medium Grid 1 Accent 2" w:uiPriority="67"/>
-    <w:lsdException w:name="Medium Grid 2 Accent 2" w:uiPriority="68"/>
-    <w:lsdException w:name="Medium Grid 3 Accent 2" w:uiPriority="69"/>
-    <w:lsdException w:name="Dark List Accent 2" w:uiPriority="70"/>
-    <w:lsdException w:name="Colorful Shading Accent 2" w:uiPriority="71"/>
-    <w:lsdException w:name="Colorful List Accent 2" w:uiPriority="72"/>
-    <w:lsdException w:name="Colorful Grid Accent 2" w:uiPriority="73"/>
-    <w:lsdException w:name="Light Shading Accent 3" w:uiPriority="60"/>
-    <w:lsdException w:name="Light List Accent 3" w:uiPriority="61"/>
-    <w:lsdException w:name="Light Grid Accent 3" w:uiPriority="62"/>
-    <w:lsdException w:name="Medium Shading 1 Accent 3" w:uiPriority="63"/>
-    <w:lsdException w:name="Medium Shading 2 Accent 3" w:uiPriority="64"/>
-    <w:lsdException w:name="Medium List 1 Accent 3" w:uiPriority="65"/>
-    <w:lsdException w:name="Medium List 2 Accent 3" w:uiPriority="66"/>
-    <w:lsdException w:name="Medium Grid 1 Accent 3" w:uiPriority="67"/>
-    <w:lsdException w:name="Medium Grid 2 Accent 3" w:uiPriority="68"/>
-    <w:lsdException w:name="Medium Grid 3 Accent 3" w:uiPriority="69"/>
-    <w:lsdException w:name="Dark List Accent 3" w:uiPriority="70"/>
-    <w:lsdException w:name="Colorful Shading Accent 3" w:uiPriority="71"/>
-    <w:lsdException w:name="Colorful List Accent 3" w:uiPriority="72"/>
-    <w:lsdException w:name="Colorful Grid Accent 3" w:uiPriority="73"/>
-    <w:lsdException w:name="Light Shading Accent 4" w:uiPriority="60"/>
-    <w:lsdException w:name="Light List Accent 4" w:uiPriority="61"/>
-    <w:lsdException w:name="Light Grid Accent 4" w:uiPriority="62"/>
-    <w:lsdException w:name="Medium Shading 1 Accent 4" w:uiPriority="63"/>
-    <w:lsdException w:name="Medium Shading 2 Accent 4" w:uiPriority="64"/>
-    <w:lsdException w:name="Medium List 1 Accent 4" w:uiPriority="65"/>
-    <w:lsdException w:name="Medium List 2 Accent 4" w:uiPriority="66"/>
-    <w:lsdException w:name="Medium Grid 1 Accent 4" w:uiPriority="67"/>
-    <w:lsdException w:name="Medium Grid 2 Accent 4" w:uiPriority="68"/>
-    <w:lsdException w:name="Medium Grid 3 Accent 4" w:uiPriority="69"/>
-    <w:lsdException w:name="Dark List Accent 4" w:uiPriority="70"/>
-    <w:lsdException w:name="Colorful Shading Accent 4" w:uiPriority="71"/>
-    <w:lsdException w:name="Colorful List Accent 4" w:uiPriority="72"/>
-    <w:lsdException w:name="Colorful Grid Accent 4" w:uiPriority="73"/>
-    <w:lsdException w:name="Light Shading Accent 5" w:uiPriority="60"/>
-    <w:lsdException w:name="Light List Accent 5" w:uiPriority="61"/>
-    <w:lsdException w:name="Light Grid Accent 5" w:uiPriority="62"/>
-    <w:lsdException w:name="Medium Shading 1 Accent 5" w:uiPriority="63"/>
-    <w:lsdException w:name="Medium Shading 2 Accent 5" w:uiPriority="64"/>
-    <w:lsdException w:name="Medium List 1 Accent 5" w:uiPriority="65"/>
-    <w:lsdException w:name="Medium List 2 Accent 5" w:uiPriority="66"/>
-    <w:lsdException w:name="Medium Grid 1 Accent 5" w:uiPriority="67"/>
-    <w:lsdException w:name="Medium Grid 2 Accent 5" w:uiPriority="68"/>
-    <w:lsdException w:name="Medium Grid 3 Accent 5" w:uiPriority="69"/>
-    <w:lsdException w:name="Dark List Accent 5" w:uiPriority="70"/>
-    <w:lsdException w:name="Colorful Shading Accent 5" w:uiPriority="71"/>
-    <w:lsdException w:name="Colorful List Accent 5" w:uiPriority="72"/>
-    <w:lsdException w:name="Colorful Grid Accent 5" w:uiPriority="73"/>
-    <w:lsdException w:name="Light Shading Accent 6" w:uiPriority="60"/>
-    <w:lsdException w:name="Light List Accent 6" w:uiPriority="61"/>
-    <w:lsdException w:name="Light Grid Accent 6" w:uiPriority="62"/>
-    <w:lsdException w:name="Medium Shading 1 Accent 6" w:uiPriority="63"/>
-    <w:lsdException w:name="Medium Shading 2 Accent 6" w:uiPriority="64"/>
-    <w:lsdException w:name="Medium List 1 Accent 6" w:uiPriority="65"/>
-    <w:lsdException w:name="Medium List 2 Accent 6" w:uiPriority="66"/>
-    <w:lsdException w:name="Medium Grid 1 Accent 6" w:uiPriority="67"/>
-    <w:lsdException w:name="Medium Grid 2 Accent 6" w:uiPriority="68"/>
-    <w:lsdException w:name="Medium Grid 3 Accent 6" w:uiPriority="69"/>
-    <w:lsdException w:name="Dark List Accent 6" w:uiPriority="70"/>
-    <w:lsdException w:name="Colorful Shading Accent 6" w:uiPriority="71"/>
-    <w:lsdException w:name="Colorful List Accent 6" w:uiPriority="72"/>
-    <w:lsdException w:name="Colorful Grid Accent 6" w:uiPriority="73"/>
-    <w:lsdException w:name="Subtle Emphasis" w:uiPriority="19" w:qFormat="1"/>
-    <w:lsdException w:name="Intense Emphasis" w:uiPriority="21" w:qFormat="1"/>
-    <w:lsdException w:name="Subtle Reference" w:uiPriority="31" w:qFormat="1"/>
-    <w:lsdException w:name="Intense Reference" w:uiPriority="32" w:qFormat="1"/>
-    <w:lsdException w:name="Book Title" w:uiPriority="33" w:qFormat="1"/>
-    <w:lsdException w:name="Bibliography" w:semiHidden="1" w:uiPriority="37" w:unhideWhenUsed="1"/>
-    <w:lsdException w:name="TOC Heading" w:semiHidden="1" w:uiPriority="39" w:unhideWhenUsed="1" w:qFormat="1"/>
-    <w:lsdException w:name="Plain Table 1" w:uiPriority="41"/>
-    <w:lsdException w:name="Plain Table 2" w:uiPriority="42"/>
-    <w:lsdException w:name="Plain Table 3" w:uiPriority="43"/>
-    <w:lsdException w:name="Plain Table 4" w:uiPriority="44"/>
-    <w:lsdException w:name="Plain Table 5" w:uiPriority="45"/>
-    <w:lsdException w:name="Grid Table Light" w:uiPriority="40"/>
-    <w:lsdException w:name="Grid Table 1 Light" w:uiPriority="46"/>
-    <w:lsdException w:name="Grid Table 2" w:uiPriority="47"/>
-    <w:lsdException w:name="Grid Table 3" w:uiPriority="48"/>
-    <w:lsdException w:name="Grid Table 4" w:uiPriority="49"/>
-    <w:lsdException w:name="Grid Table 5 Dark" w:uiPriority="50"/>
-    <w:lsdException w:name="Grid Table 6 Colorful" w:uiPriority="51"/>
-    <w:lsdException w:name="Grid Table 7 Colorful" w:uiPriority="52"/>
-    <w:lsdException w:name="Grid Table 1 Light Accent 1" w:uiPriority="46"/>
-    <w:lsdException w:name="Grid Table 2 Accent 1" w:uiPriority="47"/>
-    <w:lsdException w:name="Grid Table 3 Accent 1" w:uiPriority="48"/>
-    <w:lsdException w:name="Grid Table 4 Accent 1" w:uiPriority="49"/>
-    <w:lsdException w:name="Grid Table 5 Dark Accent 1" w:uiPriority="50"/>
-    <w:lsdException w:name="Grid Table 6 Colorful Accent 1" w:uiPriority="51"/>
-    <w:lsdException w:name="Grid Table 7 Colorful Accent 1" w:uiPriority="52"/>
-    <w:lsdException w:name="Grid Table 1 Light Accent 2" w:uiPriority="46"/>
-    <w:lsdException w:name="Grid Table 2 Accent 2" w:uiPriority="47"/>
-    <w:lsdException w:name="Grid Table 3 Accent 2" w:uiPriority="48"/>
-    <w:lsdException w:name="Grid Table 4 Accent 2" w:uiPriority="49"/>
-    <w:lsdException w:name="Grid Table 5 Dark Accent 2" w:uiPriority="50"/>
-    <w:lsdException w:name="Grid Table 6 Colorful Accent 2" w:uiPriority="51"/>
-    <w:lsdException w:name="Grid Table 7 Colorful Accent 2" w:uiPriority="52"/>
-    <w:lsdException w:name="Grid Table 1 Light Accent 3" w:uiPriority="46"/>
-    <w:lsdException w:name="Grid Table 2 Accent 3" w:uiPriority="47"/>
-    <w:lsdException w:name="Grid Table 3 Accent 3" w:uiPriority="48"/>
-    <w:lsdException w:name="Grid Table 4 Accent 3" w:uiPriority="49"/>
-    <w:lsdException w:name="Grid Table 5 Dark Accent 3" w:uiPriority="50"/>
-    <w:lsdException w:name="Grid Table 6 Colorful Accent 3" w:uiPriority="51"/>
-    <w:lsdException w:name="Grid Table 7 Colorful Accent 3" w:uiPriority="52"/>
-    <w:lsdException w:name="Grid Table 1 Light Accent 4" w:uiPriority="46"/>
-    <w:lsdException w:name="Grid Table 2 Accent 4" w:uiPriority="47"/>
-    <w:lsdException w:name="Grid Table 3 Accent 4" w:uiPriority="48"/>
-    <w:lsdException w:name="Grid Table 4 Accent 4" w:uiPriority="49"/>
-    <w:lsdException w:name="Grid Table 5 Dark Accent 4" w:uiPriority="50"/>
-    <w:lsdException w:name="Grid Table 6 Colorful Accent 4" w:uiPriority="51"/>
-    <w:lsdException w:name="Grid Table 7 Colorful Accent 4" w:uiPriority="52"/>
-    <w:lsdException w:name="Grid Table 1 Light Accent 5" w:uiPriority="46"/>
-    <w:lsdException w:name="Grid Table 2 Accent 5" w:uiPriority="47"/>
-    <w:lsdException w:name="Grid Table 3 Accent 5" w:uiPriority="48"/>
-    <w:lsdException w:name="Grid Table 4 Accent 5" w:uiPriority="49"/>
-    <w:lsdException w:name="Grid Table 5 Dark Accent 5" w:uiPriority="50"/>
-    <w:lsdException w:name="Grid Table 6 Colorful Accent 5" w:uiPriority="51"/>
-    <w:lsdException w:name="Grid Table 7 Colorful Accent 5" w:uiPriority="52"/>
-    <w:lsdException w:name="Grid Table 1 Light Accent 6" w:uiPriority="46"/>
-    <w:lsdException w:name="Grid Table 2 Accent 6" w:uiPriority="47"/>
-    <w:lsdException w:name="Grid Table 3 Accent 6" w:uiPriority="48"/>
-    <w:lsdException w:name="Grid Table 4 Accent 6" w:uiPriority="49"/>
-    <w:lsdException w:name="Grid Table 5 Dark Accent 6" w:uiPriority="50"/>
-    <w:lsdException w:name="Grid Table 6 Colorful Accent 6" w:uiPriority="51"/>
-    <w:lsdException w:name="Grid Table 7 Colorful Accent 6" w:uiPriority="52"/>
-    <w:lsdException w:name="List Table 1 Light" w:uiPriority="46"/>
-    <w:lsdException w:name="List Table 2" w:uiPriority="47"/>
-    <w:lsdException w:name="List Table 3" w:uiPriority="48"/>
-    <w:lsdException w:name="List Table 4" w:uiPriority="49"/>
-    <w:lsdException w:name="List Table 5 Dark" w:uiPriority="50"/>
-    <w:lsdException w:name="List Table 6 Colorful" w:uiPriority="51"/>
-    <w:lsdException w:name="List Table 7 Colorful" w:uiPriority="52"/>
-    <w:lsdException w:name="List Table 1 Light Accent 1" w:uiPriority="46"/>
-    <w:lsdException w:name="List Table 2 Accent 1" w:uiPriority="47"/>
-    <w:lsdException w:name="List Table 3 Accent 1" w:uiPriority="48"/>
-    <w:lsdException w:name="List Table 4 Accent 1" w:uiPriority="49"/>
-    <w:lsdException w:name="List Table 5 Dark Accent 1" w:uiPriority="50"/>
-    <w:lsdException w:name="List Table 6 Colorful Accent 1" w:uiPriority="51"/>
-    <w:lsdException w:name="List Table 7 Colorful Accent 1" w:uiPriority="52"/>
-    <w:lsdException w:name="List Table 1 Light Accent 2" w:uiPriority="46"/>
-    <w:lsdException w:name="List Table 2 Accent 2" w:uiPriority="47"/>
-    <w:lsdException w:name="List Table 3 Accent 2" w:uiPriority="48"/>
-    <w:lsdException w:name="List Table 4 Accent 2" w:uiPriority="49"/>
-    <w:lsdException w:name="List Table 5 Dark Accent 2" w:uiPriority="50"/>
-    <w:lsdException w:name="List Table 6 Colorful Accent 2" w:uiPriority="51"/>
-    <w:lsdException w:name="List Table 7 Colorful Accent 2" w:uiPriority="52"/>
-    <w:lsdException w:name="List Table 1 Light Accent 3" w:uiPriority="46"/>
-    <w:lsdException w:name="List Table 2 Accent 3" w:uiPriority="47"/>
-    <w:lsdException w:name="List Table 3 Accent 3" w:uiPriority="48"/>
-    <w:lsdException w:name="List Table 4 Accent 3" w:uiPriority="49"/>
-    <w:lsdException w:name="List Table 5 Dark Accent 3" w:uiPriority="50"/>
-    <w:lsdException w:name="List Table 6 Colorful Accent 3" w:uiPriority="51"/>
-    <w:lsdException w:name="List Table 7 Colorful Accent 3" w:uiPriority="52"/>
-    <w:lsdException w:name="List Table 1 Light Accent 4" w:uiPriority="46"/>
-    <w:lsdException w:name="List Table 2 Accent 4" w:uiPriority="47"/>
-    <w:lsdException w:name="List Table 3 Accent 4" w:uiPriority="48"/>
-    <w:lsdException w:name="List Table 4 Accent 4" w:uiPriority="49"/>
-    <w:lsdException w:name="List Table 5 Dark Accent 4" w:uiPriority="50"/>
-    <w:lsdException w:name="List Table 6 Colorful Accent 4" w:uiPriority="51"/>
-    <w:lsdException w:name="List Table 7 Colorful Accent 4" w:uiPriority="52"/>
-    <w:lsdException w:name="List Table 1 Light Accent 5" w:uiPriority="46"/>
-    <w:lsdException w:name="List Table 2 Accent 5" w:uiPriority="47"/>
-    <w:lsdException w:name="List Table 3 Accent 5" w:uiPriority="48"/>
-    <w:lsdException w:name="List Table 4 Accent 5" w:uiPriority="49"/>
-    <w:lsdException w:name="List Table 5 Dark Accent 5" w:uiPriority="50"/>
-    <w:lsdException w:name="List Table 6 Colorful Accent 5" w:uiPriority="51"/>
-    <w:lsdException w:name="List Table 7 Colorful Accent 5" w:uiPriority="52"/>
-    <w:lsdException w:name="List Table 1 Light Accent 6" w:uiPriority="46"/>
-    <w:lsdException w:name="List Table 2 Accent 6" w:uiPriority="47"/>
-    <w:lsdException w:name="List Table 3 Accent 6" w:uiPriority="48"/>
-    <w:lsdException w:name="List Table 4 Accent 6" w:uiPriority="49"/>
-    <w:lsdException w:name="List Table 5 Dark Accent 6" w:uiPriority="50"/>
-    <w:lsdException w:name="List Table 6 Colorful Accent 6" w:uiPriority="51"/>
-    <w:lsdException w:name="List Table 7 Colorful Accent 6" w:uiPriority="52"/>
-    <w:lsdException w:name="Mention" w:semiHidden="1" w:unhideWhenUsed="1"/>
+  <w:latentStyles w:defLockedState="0" w:defUIPriority="99" w:defSemiHidden="1" w:defUnhideWhenUsed="1" w:defQFormat="0" w:count="267">
+    <w:lsdException w:name="Normal" w:semiHidden="0" w:uiPriority="0" w:unhideWhenUsed="0" w:qFormat="1"/>
+    <w:lsdException w:name="heading 1" w:semiHidden="0" w:uiPriority="9" w:unhideWhenUsed="0" w:qFormat="1"/>
+    <w:lsdException w:name="heading 2" w:uiPriority="9" w:qFormat="1"/>
+    <w:lsdException w:name="heading 3" w:uiPriority="9" w:qFormat="1"/>
+    <w:lsdException w:name="heading 4" w:uiPriority="9" w:qFormat="1"/>
+    <w:lsdException w:name="heading 5" w:uiPriority="9" w:qFormat="1"/>
+    <w:lsdException w:name="heading 6" w:uiPriority="9" w:qFormat="1"/>
+    <w:lsdException w:name="heading 7" w:uiPriority="9" w:qFormat="1"/>
+    <w:lsdException w:name="heading 8" w:uiPriority="9" w:qFormat="1"/>
+    <w:lsdException w:name="heading 9" w:uiPriority="9" w:qFormat="1"/>
+    <w:lsdException w:name="toc 1" w:uiPriority="39"/>
+    <w:lsdException w:name="toc 2" w:uiPriority="39"/>
+    <w:lsdException w:name="toc 3" w:uiPriority="39"/>
+    <w:lsdException w:name="toc 4" w:uiPriority="39"/>
+    <w:lsdException w:name="toc 5" w:uiPriority="39"/>
+    <w:lsdException w:name="toc 6" w:uiPriority="39"/>
+    <w:lsdException w:name="toc 7" w:uiPriority="39"/>
+    <w:lsdException w:name="toc 8" w:uiPriority="39"/>
+    <w:lsdException w:name="toc 9" w:uiPriority="39"/>
+    <w:lsdException w:name="caption" w:uiPriority="35" w:qFormat="1"/>
+    <w:lsdException w:name="Title" w:semiHidden="0" w:uiPriority="10" w:unhideWhenUsed="0" w:qFormat="1"/>
+    <w:lsdException w:name="Default Paragraph Font" w:uiPriority="1"/>
+    <w:lsdException w:name="Subtitle" w:semiHidden="0" w:uiPriority="11" w:unhideWhenUsed="0" w:qFormat="1"/>
+    <w:lsdException w:name="Strong" w:semiHidden="0" w:uiPriority="22" w:unhideWhenUsed="0" w:qFormat="1"/>
+    <w:lsdException w:name="Emphasis" w:semiHidden="0" w:uiPriority="20" w:unhideWhenUsed="0" w:qFormat="1"/>
+    <w:lsdException w:name="Table Grid" w:semiHidden="0" w:uiPriority="39" w:unhideWhenUsed="0"/>
+    <w:lsdException w:name="Placeholder Text" w:unhideWhenUsed="0"/>
+    <w:lsdException w:name="No Spacing" w:semiHidden="0" w:uiPriority="1" w:unhideWhenUsed="0" w:qFormat="1"/>
+    <w:lsdException w:name="Light Shading" w:semiHidden="0" w:uiPriority="60" w:unhideWhenUsed="0"/>
+    <w:lsdException w:name="Light List" w:semiHidden="0" w:uiPriority="61" w:unhideWhenUsed="0"/>
+    <w:lsdException w:name="Light Grid" w:semiHidden="0" w:uiPriority="62" w:unhideWhenUsed="0"/>
+    <w:lsdException w:name="Medium Shading 1" w:semiHidden="0" w:uiPriority="63" w:unhideWhenUsed="0"/>
+    <w:lsdException w:name="Medium Shading 2" w:semiHidden="0" w:uiPriority="64" w:unhideWhenUsed="0"/>
+    <w:lsdException w:name="Medium List 1" w:semiHidden="0" w:uiPriority="65" w:unhideWhenUsed="0"/>
+    <w:lsdException w:name="Medium List 2" w:semiHidden="0" w:uiPriority="66" w:unhideWhenUsed="0"/>
+    <w:lsdException w:name="Medium Grid 1" w:semiHidden="0" w:uiPriority="67" w:unhideWhenUsed="0"/>
+    <w:lsdException w:name="Medium Grid 2" w:semiHidden="0" w:uiPriority="68" w:unhideWhenUsed="0"/>
+    <w:lsdException w:name="Medium Grid 3" w:semiHidden="0" w:uiPriority="69" w:unhideWhenUsed="0"/>
+    <w:lsdException w:name="Dark List" w:semiHidden="0" w:uiPriority="70" w:unhideWhenUsed="0"/>
+    <w:lsdException w:name="Colorful Shading" w:semiHidden="0" w:uiPriority="71" w:unhideWhenUsed="0"/>
+    <w:lsdException w:name="Colorful List" w:semiHidden="0" w:uiPriority="72" w:unhideWhenUsed="0"/>
+    <w:lsdException w:name="Colorful Grid" w:semiHidden="0" w:uiPriority="73" w:unhideWhenUsed="0"/>
+    <w:lsdException w:name="Light Shading Accent 1" w:semiHidden="0" w:uiPriority="60" w:unhideWhenUsed="0"/>
+    <w:lsdException w:name="Light List Accent 1" w:semiHidden="0" w:uiPriority="61" w:unhideWhenUsed="0"/>
+    <w:lsdException w:name="Light Grid Accent 1" w:semiHidden="0" w:uiPriority="62" w:unhideWhenUsed="0"/>
+    <w:lsdException w:name="Medium Shading 1 Accent 1" w:semiHidden="0" w:uiPriority="63" w:unhideWhenUsed="0"/>
+    <w:lsdException w:name="Medium Shading 2 Accent 1" w:semiHidden="0" w:uiPriority="64" w:unhideWhenUsed="0"/>
+    <w:lsdException w:name="Medium List 1 Accent 1" w:semiHidden="0" w:uiPriority="65" w:unhideWhenUsed="0"/>
+    <w:lsdException w:name="Revision" w:unhideWhenUsed="0"/>
+    <w:lsdException w:name="List Paragraph" w:semiHidden="0" w:uiPriority="34" w:unhideWhenUsed="0" w:qFormat="1"/>
+    <w:lsdException w:name="Quote" w:semiHidden="0" w:uiPriority="29" w:unhideWhenUsed="0" w:qFormat="1"/>
+    <w:lsdException w:name="Intense Quote" w:semiHidden="0" w:uiPriority="30" w:unhideWhenUsed="0" w:qFormat="1"/>
+    <w:lsdException w:name="Medium List 2 Accent 1" w:semiHidden="0" w:uiPriority="66" w:unhideWhenUsed="0"/>
+    <w:lsdException w:name="Medium Grid 1 Accent 1" w:semiHidden="0" w:uiPriority="67" w:unhideWhenUsed="0"/>
+    <w:lsdException w:name="Medium Grid 2 Accent 1" w:semiHidden="0" w:uiPriority="68" w:unhideWhenUsed="0"/>
+    <w:lsdException w:name="Medium Grid 3 Accent 1" w:semiHidden="0" w:uiPriority="69" w:unhideWhenUsed="0"/>
+    <w:lsdException w:name="Dark List Accent 1" w:semiHidden="0" w:uiPriority="70" w:unhideWhenUsed="0"/>
+    <w:lsdException w:name="Colorful Shading Accent 1" w:semiHidden="0" w:uiPriority="71" w:unhideWhenUsed="0"/>
+    <w:lsdException w:name="Colorful List Accent 1" w:semiHidden="0" w:uiPriority="72" w:unhideWhenUsed="0"/>
+    <w:lsdException w:name="Colorful Grid Accent 1" w:semiHidden="0" w:uiPriority="73" w:unhideWhenUsed="0"/>
+    <w:lsdException w:name="Light Shading Accent 2" w:semiHidden="0" w:uiPriority="60" w:unhideWhenUsed="0"/>
+    <w:lsdException w:name="Light List Accent 2" w:semiHidden="0" w:uiPriority="61" w:unhideWhenUsed="0"/>
+    <w:lsdException w:name="Light Grid Accent 2" w:semiHidden="0" w:uiPriority="62" w:unhideWhenUsed="0"/>
+    <w:lsdException w:name="Medium Shading 1 Accent 2" w:semiHidden="0" w:uiPriority="63" w:unhideWhenUsed="0"/>
+    <w:lsdException w:name="Medium Shading 2 Accent 2" w:semiHidden="0" w:uiPriority="64" w:unhideWhenUsed="0"/>
+    <w:lsdException w:name="Medium List 1 Accent 2" w:semiHidden="0" w:uiPriority="65" w:unhideWhenUsed="0"/>
+    <w:lsdException w:name="Medium List 2 Accent 2" w:semiHidden="0" w:uiPriority="66" w:unhideWhenUsed="0"/>
+    <w:lsdException w:name="Medium Grid 1 Accent 2" w:semiHidden="0" w:uiPriority="67" w:unhideWhenUsed="0"/>
+    <w:lsdException w:name="Medium Grid 2 Accent 2" w:semiHidden="0" w:uiPriority="68" w:unhideWhenUsed="0"/>
+    <w:lsdException w:name="Medium Grid 3 Accent 2" w:semiHidden="0" w:uiPriority="69" w:unhideWhenUsed="0"/>
+    <w:lsdException w:name="Dark List Accent 2" w:semiHidden="0" w:uiPriority="70" w:unhideWhenUsed="0"/>
+    <w:lsdException w:name="Colorful Shading Accent 2" w:semiHidden="0" w:uiPriority="71" w:unhideWhenUsed="0"/>
+    <w:lsdException w:name="Colorful List Accent 2" w:semiHidden="0" w:uiPriority="72" w:unhideWhenUsed="0"/>
+    <w:lsdException w:name="Colorful Grid Accent 2" w:semiHidden="0" w:uiPriority="73" w:unhideWhenUsed="0"/>
+    <w:lsdException w:name="Light Shading Accent 3" w:semiHidden="0" w:uiPriority="60" w:unhideWhenUsed="0"/>
+    <w:lsdException w:name="Light List Accent 3" w:semiHidden="0" w:uiPriority="61" w:unhideWhenUsed="0"/>
+    <w:lsdException w:name="Light Grid Accent 3" w:semiHidden="0" w:uiPriority="62" w:unhideWhenUsed="0"/>
+    <w:lsdException w:name="Medium Shading 1 Accent 3" w:semiHidden="0" w:uiPriority="63" w:unhideWhenUsed="0"/>
+    <w:lsdException w:name="Medium Shading 2 Accent 3" w:semiHidden="0" w:uiPriority="64" w:unhideWhenUsed="0"/>
+    <w:lsdException w:name="Medium List 1 Accent 3" w:semiHidden="0" w:uiPriority="65" w:unhideWhenUsed="0"/>
+    <w:lsdException w:name="Medium List 2 Accent 3" w:semiHidden="0" w:uiPriority="66" w:unhideWhenUsed="0"/>
+    <w:lsdException w:name="Medium Grid 1 Accent 3" w:semiHidden="0" w:uiPriority="67" w:unhideWhenUsed="0"/>
+    <w:lsdException w:name="Medium Grid 2 Accent 3" w:semiHidden="0" w:uiPriority="68" w:unhideWhenUsed="0"/>
+    <w:lsdException w:name="Medium Grid 3 Accent 3" w:semiHidden="0" w:uiPriority="69" w:unhideWhenUsed="0"/>
+    <w:lsdException w:name="Dark List Accent 3" w:semiHidden="0" w:uiPriority="70" w:unhideWhenUsed="0"/>
+    <w:lsdException w:name="Colorful Shading Accent 3" w:semiHidden="0" w:uiPriority="71" w:unhideWhenUsed="0"/>
+    <w:lsdException w:name="Colorful List Accent 3" w:semiHidden="0" w:uiPriority="72" w:unhideWhenUsed="0"/>
+    <w:lsdException w:name="Colorful Grid Accent 3" w:semiHidden="0" w:uiPriority="73" w:unhideWhenUsed="0"/>
+    <w:lsdException w:name="Light Shading Accent 4" w:semiHidden="0" w:uiPriority="60" w:unhideWhenUsed="0"/>
+    <w:lsdException w:name="Light List Accent 4" w:semiHidden="0" w:uiPriority="61" w:unhideWhenUsed="0"/>
+    <w:lsdException w:name="Light Grid Accent 4" w:semiHidden="0" w:uiPriority="62" w:unhideWhenUsed="0"/>
+    <w:lsdException w:name="Medium Shading 1 Accent 4" w:semiHidden="0" w:uiPriority="63" w:unhideWhenUsed="0"/>
+    <w:lsdException w:name="Medium Shading 2 Accent 4" w:semiHidden="0" w:uiPriority="64" w:unhideWhenUsed="0"/>
+    <w:lsdException w:name="Medium List 1 Accent 4" w:semiHidden="0" w:uiPriority="65" w:unhideWhenUsed="0"/>
+    <w:lsdException w:name="Medium List 2 Accent 4" w:semiHidden="0" w:uiPriority="66" w:unhideWhenUsed="0"/>
+    <w:lsdException w:name="Medium Grid 1 Accent 4" w:semiHidden="0" w:uiPriority="67" w:unhideWhenUsed="0"/>
+    <w:lsdException w:name="Medium Grid 2 Accent 4" w:semiHidden="0" w:uiPriority="68" w:unhideWhenUsed="0"/>
+    <w:lsdException w:name="Medium Grid 3 Accent 4" w:semiHidden="0" w:uiPriority="69" w:unhideWhenUsed="0"/>
+    <w:lsdException w:name="Dark List Accent 4" w:semiHidden="0" w:uiPriority="70" w:unhideWhenUsed="0"/>
+    <w:lsdException w:name="Colorful Shading Accent 4" w:semiHidden="0" w:uiPriority="71" w:unhideWhenUsed="0"/>
+    <w:lsdException w:name="Colorful List Accent 4" w:semiHidden="0" w:uiPriority="72" w:unhideWhenUsed="0"/>
+    <w:lsdException w:name="Colorful Grid Accent 4" w:semiHidden="0" w:uiPriority="73" w:unhideWhenUsed="0"/>
+    <w:lsdException w:name="Light Shading Accent 5" w:semiHidden="0" w:uiPriority="60" w:unhideWhenUsed="0"/>
+    <w:lsdException w:name="Light List Accent 5" w:semiHidden="0" w:uiPriority="61" w:unhideWhenUsed="0"/>
+    <w:lsdException w:name="Light Grid Accent 5" w:semiHidden="0" w:uiPriority="62" w:unhideWhenUsed="0"/>
+    <w:lsdException w:name="Medium Shading 1 Accent 5" w:semiHidden="0" w:uiPriority="63" w:unhideWhenUsed="0"/>
+    <w:lsdException w:name="Medium Shading 2 Accent 5" w:semiHidden="0" w:uiPriority="64" w:unhideWhenUsed="0"/>
+    <w:lsdException w:name="Medium List 1 Accent 5" w:semiHidden="0" w:uiPriority="65" w:unhideWhenUsed="0"/>
+    <w:lsdException w:name="Medium List 2 Accent 5" w:semiHidden="0" w:uiPriority="66" w:unhideWhenUsed="0"/>
+    <w:lsdException w:name="Medium Grid 1 Accent 5" w:semiHidden="0" w:uiPriority="67" w:unhideWhenUsed="0"/>
+    <w:lsdException w:name="Medium Grid 2 Accent 5" w:semiHidden="0" w:uiPriority="68" w:unhideWhenUsed="0"/>
+    <w:lsdException w:name="Medium Grid 3 Accent 5" w:semiHidden="0" w:uiPriority="69" w:unhideWhenUsed="0"/>
+    <w:lsdException w:name="Dark List Accent 5" w:semiHidden="0" w:uiPriority="70" w:unhideWhenUsed="0"/>
+    <w:lsdException w:name="Colorful Shading Accent 5" w:semiHidden="0" w:uiPriority="71" w:unhideWhenUsed="0"/>
+    <w:lsdException w:name="Colorful List Accent 5" w:semiHidden="0" w:uiPriority="72" w:unhideWhenUsed="0"/>
+    <w:lsdException w:name="Colorful Grid Accent 5" w:semiHidden="0" w:uiPriority="73" w:unhideWhenUsed="0"/>
+    <w:lsdException w:name="Light Shading Accent 6" w:semiHidden="0" w:uiPriority="60" w:unhideWhenUsed="0"/>
+    <w:lsdException w:name="Light List Accent 6" w:semiHidden="0" w:uiPriority="61" w:unhideWhenUsed="0"/>
+    <w:lsdException w:name="Light Grid Accent 6" w:semiHidden="0" w:uiPriority="62" w:unhideWhenUsed="0"/>
+    <w:lsdException w:name="Medium Shading 1 Accent 6" w:semiHidden="0" w:uiPriority="63" w:unhideWhenUsed="0"/>
+    <w:lsdException w:name="Medium Shading 2 Accent 6" w:semiHidden="0" w:uiPriority="64" w:unhideWhenUsed="0"/>
+    <w:lsdException w:name="Medium List 1 Accent 6" w:semiHidden="0" w:uiPriority="65" w:unhideWhenUsed="0"/>
+    <w:lsdException w:name="Medium List 2 Accent 6" w:semiHidden="0" w:uiPriority="66" w:unhideWhenUsed="0"/>
+    <w:lsdException w:name="Medium Grid 1 Accent 6" w:semiHidden="0" w:uiPriority="67" w:unhideWhenUsed="0"/>
+    <w:lsdException w:name="Medium Grid 2 Accent 6" w:semiHidden="0" w:uiPriority="68" w:unhideWhenUsed="0"/>
+    <w:lsdException w:name="Medium Grid 3 Accent 6" w:semiHidden="0" w:uiPriority="69" w:unhideWhenUsed="0"/>
+    <w:lsdException w:name="Dark List Accent 6" w:semiHidden="0" w:uiPriority="70" w:unhideWhenUsed="0"/>
+    <w:lsdException w:name="Colorful Shading Accent 6" w:semiHidden="0" w:uiPriority="71" w:unhideWhenUsed="0"/>
+    <w:lsdException w:name="Colorful List Accent 6" w:semiHidden="0" w:uiPriority="72" w:unhideWhenUsed="0"/>
+    <w:lsdException w:name="Colorful Grid Accent 6" w:semiHidden="0" w:uiPriority="73" w:unhideWhenUsed="0"/>
+    <w:lsdException w:name="Subtle Emphasis" w:semiHidden="0" w:uiPriority="19" w:unhideWhenUsed="0" w:qFormat="1"/>
+    <w:lsdException w:name="Intense Emphasis" w:semiHidden="0" w:uiPriority="21" w:unhideWhenUsed="0" w:qFormat="1"/>
+    <w:lsdException w:name="Subtle Reference" w:semiHidden="0" w:uiPriority="31" w:unhideWhenUsed="0" w:qFormat="1"/>
+    <w:lsdException w:name="Intense Reference" w:semiHidden="0" w:uiPriority="32" w:unhideWhenUsed="0" w:qFormat="1"/>
+    <w:lsdException w:name="Book Title" w:semiHidden="0" w:uiPriority="33" w:unhideWhenUsed="0" w:qFormat="1"/>
+    <w:lsdException w:name="Bibliography" w:uiPriority="37"/>
+    <w:lsdException w:name="TOC Heading" w:uiPriority="39" w:qFormat="1"/>
   </w:latentStyles>
   <w:style w:type="paragraph" w:default="1" w:styleId="Normal">
     <w:name w:val="Normal"/>
+    <w:rsid w:val="008D717E"/>
   </w:style>
   <w:style w:type="paragraph" w:styleId="Heading1">
     <w:name w:val="heading 1"/>
     <w:basedOn w:val="Normal"/>
     <w:next w:val="Normal"/>
+    <w:rsid w:val="008D717E"/>
     <w:pPr>
       <w:keepNext/>
       <w:keepLines/>
@@ -1512,6 +1395,7 @@
     <w:name w:val="heading 2"/>
     <w:basedOn w:val="Normal"/>
     <w:next w:val="Normal"/>
+    <w:rsid w:val="008D717E"/>
     <w:pPr>
       <w:keepNext/>
       <w:keepLines/>
@@ -1530,6 +1414,7 @@
     <w:name w:val="heading 3"/>
     <w:basedOn w:val="Normal"/>
     <w:next w:val="Normal"/>
+    <w:rsid w:val="008D717E"/>
     <w:pPr>
       <w:keepNext/>
       <w:keepLines/>
@@ -1549,6 +1434,7 @@
     <w:name w:val="heading 4"/>
     <w:basedOn w:val="Normal"/>
     <w:next w:val="Normal"/>
+    <w:rsid w:val="008D717E"/>
     <w:pPr>
       <w:keepNext/>
       <w:keepLines/>
@@ -1566,6 +1452,7 @@
     <w:name w:val="heading 5"/>
     <w:basedOn w:val="Normal"/>
     <w:next w:val="Normal"/>
+    <w:rsid w:val="008D717E"/>
     <w:pPr>
       <w:keepNext/>
       <w:keepLines/>
@@ -1582,6 +1469,7 @@
     <w:name w:val="heading 6"/>
     <w:basedOn w:val="Normal"/>
     <w:next w:val="Normal"/>
+    <w:rsid w:val="008D717E"/>
     <w:pPr>
       <w:keepNext/>
       <w:keepLines/>
@@ -1606,6 +1494,7 @@
     <w:uiPriority w:val="99"/>
     <w:semiHidden/>
     <w:unhideWhenUsed/>
+    <w:qFormat/>
     <w:tblPr>
       <w:tblInd w:w="0" w:type="dxa"/>
       <w:tblCellMar>
@@ -1626,6 +1515,7 @@
     <w:name w:val="Title"/>
     <w:basedOn w:val="Normal"/>
     <w:next w:val="Normal"/>
+    <w:rsid w:val="008D717E"/>
     <w:pPr>
       <w:keepNext/>
       <w:keepLines/>
@@ -1641,6 +1531,7 @@
     <w:name w:val="Subtitle"/>
     <w:basedOn w:val="Normal"/>
     <w:next w:val="Normal"/>
+    <w:rsid w:val="008D717E"/>
     <w:pPr>
       <w:keepNext/>
       <w:keepLines/>
@@ -1657,65 +1548,137 @@
   </w:style>
   <w:style w:type="table" w:customStyle="1" w:styleId="a">
     <w:basedOn w:val="TableNormal"/>
+    <w:rsid w:val="008D717E"/>
     <w:tblPr>
       <w:tblStyleRowBandSize w:val="1"/>
       <w:tblStyleColBandSize w:val="1"/>
+      <w:tblInd w:w="0" w:type="dxa"/>
+      <w:tblCellMar>
+        <w:top w:w="0" w:type="dxa"/>
+        <w:left w:w="108" w:type="dxa"/>
+        <w:bottom w:w="0" w:type="dxa"/>
+        <w:right w:w="108" w:type="dxa"/>
+      </w:tblCellMar>
     </w:tblPr>
   </w:style>
   <w:style w:type="table" w:customStyle="1" w:styleId="a0">
     <w:basedOn w:val="TableNormal"/>
+    <w:rsid w:val="008D717E"/>
     <w:tblPr>
       <w:tblStyleRowBandSize w:val="1"/>
       <w:tblStyleColBandSize w:val="1"/>
+      <w:tblInd w:w="0" w:type="dxa"/>
+      <w:tblCellMar>
+        <w:top w:w="0" w:type="dxa"/>
+        <w:left w:w="108" w:type="dxa"/>
+        <w:bottom w:w="0" w:type="dxa"/>
+        <w:right w:w="108" w:type="dxa"/>
+      </w:tblCellMar>
     </w:tblPr>
   </w:style>
   <w:style w:type="table" w:customStyle="1" w:styleId="a1">
     <w:basedOn w:val="TableNormal"/>
+    <w:rsid w:val="008D717E"/>
     <w:tblPr>
       <w:tblStyleRowBandSize w:val="1"/>
       <w:tblStyleColBandSize w:val="1"/>
+      <w:tblInd w:w="0" w:type="dxa"/>
+      <w:tblCellMar>
+        <w:top w:w="0" w:type="dxa"/>
+        <w:left w:w="108" w:type="dxa"/>
+        <w:bottom w:w="0" w:type="dxa"/>
+        <w:right w:w="108" w:type="dxa"/>
+      </w:tblCellMar>
     </w:tblPr>
   </w:style>
   <w:style w:type="table" w:customStyle="1" w:styleId="a2">
     <w:basedOn w:val="TableNormal"/>
+    <w:rsid w:val="008D717E"/>
     <w:tblPr>
       <w:tblStyleRowBandSize w:val="1"/>
       <w:tblStyleColBandSize w:val="1"/>
+      <w:tblInd w:w="0" w:type="dxa"/>
+      <w:tblCellMar>
+        <w:top w:w="0" w:type="dxa"/>
+        <w:left w:w="108" w:type="dxa"/>
+        <w:bottom w:w="0" w:type="dxa"/>
+        <w:right w:w="108" w:type="dxa"/>
+      </w:tblCellMar>
     </w:tblPr>
   </w:style>
   <w:style w:type="table" w:customStyle="1" w:styleId="a3">
     <w:basedOn w:val="TableNormal"/>
+    <w:rsid w:val="008D717E"/>
     <w:tblPr>
       <w:tblStyleRowBandSize w:val="1"/>
       <w:tblStyleColBandSize w:val="1"/>
+      <w:tblInd w:w="0" w:type="dxa"/>
+      <w:tblCellMar>
+        <w:top w:w="0" w:type="dxa"/>
+        <w:left w:w="108" w:type="dxa"/>
+        <w:bottom w:w="0" w:type="dxa"/>
+        <w:right w:w="108" w:type="dxa"/>
+      </w:tblCellMar>
     </w:tblPr>
   </w:style>
   <w:style w:type="table" w:customStyle="1" w:styleId="a4">
     <w:basedOn w:val="TableNormal"/>
+    <w:rsid w:val="008D717E"/>
     <w:tblPr>
       <w:tblStyleRowBandSize w:val="1"/>
       <w:tblStyleColBandSize w:val="1"/>
+      <w:tblInd w:w="0" w:type="dxa"/>
+      <w:tblCellMar>
+        <w:top w:w="0" w:type="dxa"/>
+        <w:left w:w="108" w:type="dxa"/>
+        <w:bottom w:w="0" w:type="dxa"/>
+        <w:right w:w="108" w:type="dxa"/>
+      </w:tblCellMar>
     </w:tblPr>
   </w:style>
   <w:style w:type="table" w:customStyle="1" w:styleId="a5">
     <w:basedOn w:val="TableNormal"/>
+    <w:rsid w:val="008D717E"/>
     <w:tblPr>
       <w:tblStyleRowBandSize w:val="1"/>
       <w:tblStyleColBandSize w:val="1"/>
+      <w:tblInd w:w="0" w:type="dxa"/>
+      <w:tblCellMar>
+        <w:top w:w="0" w:type="dxa"/>
+        <w:left w:w="108" w:type="dxa"/>
+        <w:bottom w:w="0" w:type="dxa"/>
+        <w:right w:w="108" w:type="dxa"/>
+      </w:tblCellMar>
     </w:tblPr>
   </w:style>
   <w:style w:type="table" w:customStyle="1" w:styleId="a6">
     <w:basedOn w:val="TableNormal"/>
+    <w:rsid w:val="008D717E"/>
     <w:tblPr>
       <w:tblStyleRowBandSize w:val="1"/>
       <w:tblStyleColBandSize w:val="1"/>
+      <w:tblInd w:w="0" w:type="dxa"/>
+      <w:tblCellMar>
+        <w:top w:w="0" w:type="dxa"/>
+        <w:left w:w="108" w:type="dxa"/>
+        <w:bottom w:w="0" w:type="dxa"/>
+        <w:right w:w="108" w:type="dxa"/>
+      </w:tblCellMar>
     </w:tblPr>
   </w:style>
   <w:style w:type="table" w:customStyle="1" w:styleId="a7">
     <w:basedOn w:val="TableNormal"/>
+    <w:rsid w:val="008D717E"/>
     <w:tblPr>
       <w:tblStyleRowBandSize w:val="1"/>
       <w:tblStyleColBandSize w:val="1"/>
+      <w:tblInd w:w="0" w:type="dxa"/>
+      <w:tblCellMar>
+        <w:top w:w="0" w:type="dxa"/>
+        <w:left w:w="108" w:type="dxa"/>
+        <w:bottom w:w="0" w:type="dxa"/>
+        <w:right w:w="108" w:type="dxa"/>
+      </w:tblCellMar>
     </w:tblPr>
   </w:style>
   <w:style w:type="character" w:styleId="Strong">
@@ -1745,6 +1708,36 @@
       <w:sz w:val="24"/>
       <w:szCs w:val="24"/>
       <w:lang w:eastAsia="ko-KR"/>
+    </w:rPr>
+  </w:style>
+  <w:style w:type="paragraph" w:styleId="BalloonText">
+    <w:name w:val="Balloon Text"/>
+    <w:basedOn w:val="Normal"/>
+    <w:link w:val="BalloonTextChar"/>
+    <w:uiPriority w:val="99"/>
+    <w:semiHidden/>
+    <w:unhideWhenUsed/>
+    <w:rsid w:val="00883A62"/>
+    <w:pPr>
+      <w:spacing w:line="240" w:lineRule="auto"/>
+    </w:pPr>
+    <w:rPr>
+      <w:rFonts w:ascii="Tahoma" w:hAnsi="Tahoma" w:cs="Tahoma"/>
+      <w:sz w:val="16"/>
+      <w:szCs w:val="16"/>
+    </w:rPr>
+  </w:style>
+  <w:style w:type="character" w:customStyle="1" w:styleId="BalloonTextChar">
+    <w:name w:val="Balloon Text Char"/>
+    <w:basedOn w:val="DefaultParagraphFont"/>
+    <w:link w:val="BalloonText"/>
+    <w:uiPriority w:val="99"/>
+    <w:semiHidden/>
+    <w:rsid w:val="00883A62"/>
+    <w:rPr>
+      <w:rFonts w:ascii="Tahoma" w:hAnsi="Tahoma" w:cs="Tahoma"/>
+      <w:sz w:val="16"/>
+      <w:szCs w:val="16"/>
     </w:rPr>
   </w:style>
 </w:styles>
@@ -1793,7 +1786,7 @@
     </a:clrScheme>
     <a:fontScheme name="Office">
       <a:majorFont>
-        <a:latin typeface="Calibri Light" panose="020F0302020204030204"/>
+        <a:latin typeface="Calibri Light"/>
         <a:ea typeface=""/>
         <a:cs typeface=""/>
         <a:font script="Jpan" typeface="ＭＳ ゴシック"/>
@@ -1828,7 +1821,7 @@
         <a:font script="Geor" typeface="Sylfaen"/>
       </a:majorFont>
       <a:minorFont>
-        <a:latin typeface="Calibri" panose="020F0502020204030204"/>
+        <a:latin typeface="Calibri"/>
         <a:ea typeface=""/>
         <a:cs typeface=""/>
         <a:font script="Jpan" typeface="ＭＳ 明朝"/>
@@ -2005,7 +1998,7 @@
   <a:extraClrSchemeLst/>
   <a:extLst>
     <a:ext uri="{05A4C25C-085E-4340-85A3-A5531E510DB2}">
-      <thm15:themeFamily xmlns:thm15="http://schemas.microsoft.com/office/thememl/2012/main" name="Office Theme" id="{62F939B6-93AF-4DB8-9C6B-D6C7DFDC589F}" vid="{4A3C46E8-61CC-4603-A589-7422A47A8E4A}"/>
+      <thm15:themeFamily xmlns:thm15="http://schemas.microsoft.com/office/thememl/2012/main" xmlns="" name="Office Theme" id="{62F939B6-93AF-4DB8-9C6B-D6C7DFDC589F}" vid="{4A3C46E8-61CC-4603-A589-7422A47A8E4A}"/>
     </a:ext>
   </a:extLst>
 </a:theme>

</xml_diff>